<commit_message>
Add Task conditions .
</commit_message>
<xml_diff>
--- a/Multidimensional Arrays - Lab/src/02. Java-Advanced-Multidimensional-Arrays-Lab.docx
+++ b/Multidimensional Arrays - Lab/src/02. Java-Advanced-Multidimensional-Arrays-Lab.docx
@@ -4,7 +4,7 @@
   <w:body>
     <w:p>
       <w:pPr>
-        <w:pStyle w:val="Heading1"/>
+        <w:pStyle w:val="1"/>
         <w:jc w:val="center"/>
       </w:pPr>
       <w:r>
@@ -23,7 +23,7 @@
     <w:p>
       <w:pPr>
         <w:rPr>
-          <w:rStyle w:val="Hyperlink"/>
+          <w:rStyle w:val="a9"/>
           <w:color w:val="auto"/>
           <w:u w:val="none"/>
           <w:lang w:val="en-GB"/>
@@ -42,8 +42,6 @@
         </w:rPr>
         <w:t>lab</w:t>
       </w:r>
-      <w:bookmarkStart w:id="0" w:name="_GoBack"/>
-      <w:bookmarkEnd w:id="0"/>
       <w:r>
         <w:rPr>
           <w:lang w:val="en-GB"/>
@@ -83,7 +81,7 @@
     </w:p>
     <w:p>
       <w:pPr>
-        <w:pStyle w:val="Heading2"/>
+        <w:pStyle w:val="2"/>
         <w:numPr>
           <w:ilvl w:val="0"/>
           <w:numId w:val="36"/>
@@ -220,7 +218,7 @@
     </w:p>
     <w:p>
       <w:pPr>
-        <w:pStyle w:val="Heading3"/>
+        <w:pStyle w:val="3"/>
       </w:pPr>
       <w:r>
         <w:t>Examples</w:t>
@@ -779,7 +777,7 @@
     </w:p>
     <w:p>
       <w:pPr>
-        <w:pStyle w:val="Heading2"/>
+        <w:pStyle w:val="2"/>
         <w:numPr>
           <w:ilvl w:val="0"/>
           <w:numId w:val="0"/>
@@ -877,7 +875,7 @@
     </w:p>
     <w:p>
       <w:pPr>
-        <w:pStyle w:val="Heading3"/>
+        <w:pStyle w:val="3"/>
       </w:pPr>
       <w:r>
         <w:lastRenderedPageBreak/>
@@ -1223,7 +1221,7 @@
     </w:tbl>
     <w:p>
       <w:pPr>
-        <w:pStyle w:val="Heading3"/>
+        <w:pStyle w:val="3"/>
       </w:pPr>
       <w:r>
         <w:t>Hint</w:t>
@@ -1234,7 +1232,7 @@
     </w:p>
     <w:p>
       <w:pPr>
-        <w:pStyle w:val="ListParagraph"/>
+        <w:pStyle w:val="ac"/>
         <w:numPr>
           <w:ilvl w:val="0"/>
           <w:numId w:val="39"/>
@@ -1246,7 +1244,7 @@
     </w:p>
     <w:p>
       <w:pPr>
-        <w:pStyle w:val="ListParagraph"/>
+        <w:pStyle w:val="ac"/>
         <w:numPr>
           <w:ilvl w:val="0"/>
           <w:numId w:val="39"/>
@@ -1258,7 +1256,7 @@
     </w:p>
     <w:p>
       <w:pPr>
-        <w:pStyle w:val="ListParagraph"/>
+        <w:pStyle w:val="ac"/>
       </w:pPr>
       <w:r>
         <w:rPr>
@@ -1309,7 +1307,7 @@
     </w:p>
     <w:p>
       <w:pPr>
-        <w:pStyle w:val="Heading2"/>
+        <w:pStyle w:val="2"/>
         <w:numPr>
           <w:ilvl w:val="0"/>
           <w:numId w:val="38"/>
@@ -1480,7 +1478,7 @@
     </w:p>
     <w:p>
       <w:pPr>
-        <w:pStyle w:val="Heading3"/>
+        <w:pStyle w:val="3"/>
       </w:pPr>
       <w:r>
         <w:t>Examples</w:t>
@@ -1793,7 +1791,7 @@
     </w:tbl>
     <w:p>
       <w:pPr>
-        <w:pStyle w:val="Heading2"/>
+        <w:pStyle w:val="2"/>
         <w:numPr>
           <w:ilvl w:val="0"/>
           <w:numId w:val="38"/>
@@ -1853,7 +1851,7 @@
     </w:p>
     <w:p>
       <w:pPr>
-        <w:pStyle w:val="ListParagraph"/>
+        <w:pStyle w:val="ac"/>
         <w:numPr>
           <w:ilvl w:val="0"/>
           <w:numId w:val="22"/>
@@ -1877,7 +1875,7 @@
     </w:p>
     <w:p>
       <w:pPr>
-        <w:pStyle w:val="ListParagraph"/>
+        <w:pStyle w:val="ac"/>
         <w:numPr>
           <w:ilvl w:val="0"/>
           <w:numId w:val="22"/>
@@ -1901,7 +1899,7 @@
     </w:p>
     <w:p>
       <w:pPr>
-        <w:pStyle w:val="ListParagraph"/>
+        <w:pStyle w:val="ac"/>
         <w:numPr>
           <w:ilvl w:val="0"/>
           <w:numId w:val="22"/>
@@ -1975,7 +1973,7 @@
     </w:p>
     <w:p>
       <w:pPr>
-        <w:pStyle w:val="Heading3"/>
+        <w:pStyle w:val="3"/>
       </w:pPr>
       <w:r>
         <w:t>Examples</w:t>
@@ -1983,7 +1981,7 @@
     </w:p>
     <w:tbl>
       <w:tblPr>
-        <w:tblStyle w:val="TableGrid"/>
+        <w:tblStyle w:val="af"/>
         <w:tblW w:w="4950" w:type="dxa"/>
         <w:tblInd w:w="85" w:type="dxa"/>
         <w:tblCellMar>
@@ -2227,7 +2225,7 @@
     </w:tbl>
     <w:p>
       <w:pPr>
-        <w:pStyle w:val="Heading3"/>
+        <w:pStyle w:val="3"/>
       </w:pPr>
       <w:r>
         <w:t>Hint</w:t>
@@ -2286,7 +2284,7 @@
     </w:p>
     <w:p>
       <w:pPr>
-        <w:pStyle w:val="Heading2"/>
+        <w:pStyle w:val="2"/>
         <w:numPr>
           <w:ilvl w:val="0"/>
           <w:numId w:val="38"/>
@@ -2496,7 +2494,7 @@
     </w:p>
     <w:p>
       <w:pPr>
-        <w:pStyle w:val="Heading3"/>
+        <w:pStyle w:val="3"/>
       </w:pPr>
       <w:r>
         <w:t>Examples</w:t>
@@ -2504,7 +2502,7 @@
     </w:p>
     <w:tbl>
       <w:tblPr>
-        <w:tblStyle w:val="TableGrid"/>
+        <w:tblStyle w:val="af"/>
         <w:tblW w:w="3510" w:type="dxa"/>
         <w:tblInd w:w="85" w:type="dxa"/>
         <w:tblCellMar>
@@ -2916,7 +2914,7 @@
     </w:tbl>
     <w:p>
       <w:pPr>
-        <w:pStyle w:val="Heading2"/>
+        <w:pStyle w:val="2"/>
         <w:numPr>
           <w:ilvl w:val="0"/>
           <w:numId w:val="38"/>
@@ -3042,7 +3040,7 @@
     </w:p>
     <w:p>
       <w:pPr>
-        <w:pStyle w:val="Heading3"/>
+        <w:pStyle w:val="3"/>
       </w:pPr>
       <w:r>
         <w:t>Examples</w:t>
@@ -3050,7 +3048,7 @@
     </w:p>
     <w:tbl>
       <w:tblPr>
-        <w:tblStyle w:val="TableGrid"/>
+        <w:tblStyle w:val="af"/>
         <w:tblW w:w="3960" w:type="dxa"/>
         <w:tblInd w:w="85" w:type="dxa"/>
         <w:tblCellMar>
@@ -3617,7 +3615,7 @@
     </w:tbl>
     <w:p>
       <w:pPr>
-        <w:pStyle w:val="Heading2"/>
+        <w:pStyle w:val="2"/>
         <w:numPr>
           <w:ilvl w:val="0"/>
           <w:numId w:val="38"/>
@@ -3826,7 +3824,7 @@
     </w:p>
     <w:p>
       <w:pPr>
-        <w:pStyle w:val="Heading3"/>
+        <w:pStyle w:val="3"/>
       </w:pPr>
       <w:r>
         <w:t>Examples</w:t>
@@ -3834,7 +3832,7 @@
     </w:p>
     <w:tbl>
       <w:tblPr>
-        <w:tblStyle w:val="TableGrid"/>
+        <w:tblStyle w:val="af"/>
         <w:tblW w:w="4230" w:type="dxa"/>
         <w:tblInd w:w="85" w:type="dxa"/>
         <w:tblCellMar>
@@ -4990,8 +4988,39 @@
                 <w:szCs w:val="20"/>
                 <w:lang w:eastAsia="bg-BG"/>
               </w:rPr>
-              <w:t>1 q q q</w:t>
-            </w:r>
+              <w:t xml:space="preserve">1 q </w:t>
+            </w:r>
+            <w:proofErr w:type="spellStart"/>
+            <w:r>
+              <w:rPr>
+                <w:rFonts w:eastAsia="Times New Roman" w:cstheme="minorHAnsi"/>
+                <w:iCs/>
+                <w:szCs w:val="20"/>
+                <w:lang w:eastAsia="bg-BG"/>
+              </w:rPr>
+              <w:t>q</w:t>
+            </w:r>
+            <w:proofErr w:type="spellEnd"/>
+            <w:r>
+              <w:rPr>
+                <w:rFonts w:eastAsia="Times New Roman" w:cstheme="minorHAnsi"/>
+                <w:iCs/>
+                <w:szCs w:val="20"/>
+                <w:lang w:eastAsia="bg-BG"/>
+              </w:rPr>
+              <w:t xml:space="preserve"> </w:t>
+            </w:r>
+            <w:proofErr w:type="spellStart"/>
+            <w:r>
+              <w:rPr>
+                <w:rFonts w:eastAsia="Times New Roman" w:cstheme="minorHAnsi"/>
+                <w:iCs/>
+                <w:szCs w:val="20"/>
+                <w:lang w:eastAsia="bg-BG"/>
+              </w:rPr>
+              <w:t>q</w:t>
+            </w:r>
+            <w:proofErr w:type="spellEnd"/>
             <w:r>
               <w:rPr>
                 <w:rFonts w:eastAsia="Times New Roman" w:cstheme="minorHAnsi"/>
@@ -5338,7 +5367,7 @@
     </w:tbl>
     <w:p>
       <w:pPr>
-        <w:pStyle w:val="Heading2"/>
+        <w:pStyle w:val="2"/>
         <w:numPr>
           <w:ilvl w:val="0"/>
           <w:numId w:val="38"/>
@@ -5415,7 +5444,7 @@
     </w:p>
     <w:p>
       <w:pPr>
-        <w:pStyle w:val="Heading3"/>
+        <w:pStyle w:val="3"/>
       </w:pPr>
       <w:r>
         <w:t>Examples</w:t>
@@ -5423,7 +5452,7 @@
     </w:p>
     <w:tbl>
       <w:tblPr>
-        <w:tblStyle w:val="TableGrid"/>
+        <w:tblStyle w:val="af"/>
         <w:tblW w:w="3420" w:type="dxa"/>
         <w:tblInd w:w="85" w:type="dxa"/>
         <w:tblCellMar>
@@ -5491,7 +5520,7 @@
             <w:pPr>
               <w:spacing w:after="0"/>
               <w:rPr>
-                <w:rStyle w:val="Strong"/>
+                <w:rStyle w:val="ab"/>
                 <w:rFonts w:ascii="Consolas" w:hAnsi="Consolas"/>
                 <w:b w:val="0"/>
                 <w:noProof/>
@@ -5499,7 +5528,7 @@
             </w:pPr>
             <w:r>
               <w:rPr>
-                <w:rStyle w:val="Strong"/>
+                <w:rStyle w:val="ab"/>
                 <w:rFonts w:ascii="Consolas" w:hAnsi="Consolas"/>
                 <w:b w:val="0"/>
                 <w:noProof/>
@@ -5511,7 +5540,7 @@
             <w:pPr>
               <w:spacing w:after="0"/>
               <w:rPr>
-                <w:rStyle w:val="Strong"/>
+                <w:rStyle w:val="ab"/>
                 <w:rFonts w:ascii="Consolas" w:hAnsi="Consolas"/>
                 <w:b w:val="0"/>
                 <w:noProof/>
@@ -5519,7 +5548,7 @@
             </w:pPr>
             <w:r>
               <w:rPr>
-                <w:rStyle w:val="Strong"/>
+                <w:rStyle w:val="ab"/>
                 <w:rFonts w:ascii="Consolas" w:hAnsi="Consolas"/>
                 <w:b w:val="0"/>
                 <w:noProof/>
@@ -5529,7 +5558,7 @@
             </w:r>
             <w:r>
               <w:rPr>
-                <w:rStyle w:val="Strong"/>
+                <w:rStyle w:val="ab"/>
                 <w:rFonts w:ascii="Consolas" w:hAnsi="Consolas"/>
                 <w:b w:val="0"/>
                 <w:noProof/>
@@ -5538,7 +5567,7 @@
             </w:r>
             <w:r>
               <w:rPr>
-                <w:rStyle w:val="Strong"/>
+                <w:rStyle w:val="ab"/>
                 <w:rFonts w:ascii="Consolas" w:hAnsi="Consolas"/>
                 <w:b w:val="0"/>
                 <w:noProof/>
@@ -5551,7 +5580,7 @@
             <w:pPr>
               <w:spacing w:after="0"/>
               <w:rPr>
-                <w:rStyle w:val="Strong"/>
+                <w:rStyle w:val="ab"/>
                 <w:rFonts w:ascii="Consolas" w:hAnsi="Consolas"/>
                 <w:b w:val="0"/>
                 <w:noProof/>
@@ -5559,7 +5588,7 @@
             </w:pPr>
             <w:r>
               <w:rPr>
-                <w:rStyle w:val="Strong"/>
+                <w:rStyle w:val="ab"/>
                 <w:rFonts w:ascii="Consolas" w:hAnsi="Consolas"/>
                 <w:b w:val="0"/>
                 <w:noProof/>
@@ -5569,7 +5598,7 @@
             </w:r>
             <w:r>
               <w:rPr>
-                <w:rStyle w:val="Strong"/>
+                <w:rStyle w:val="ab"/>
                 <w:rFonts w:ascii="Consolas" w:hAnsi="Consolas"/>
                 <w:b w:val="0"/>
                 <w:noProof/>
@@ -5578,7 +5607,7 @@
             </w:r>
             <w:r>
               <w:rPr>
-                <w:rStyle w:val="Strong"/>
+                <w:rStyle w:val="ab"/>
                 <w:rFonts w:ascii="Consolas" w:hAnsi="Consolas"/>
                 <w:b w:val="0"/>
                 <w:noProof/>
@@ -5588,7 +5617,7 @@
             </w:r>
             <w:r>
               <w:rPr>
-                <w:rStyle w:val="Strong"/>
+                <w:rStyle w:val="ab"/>
                 <w:rFonts w:ascii="Consolas" w:hAnsi="Consolas"/>
                 <w:b w:val="0"/>
                 <w:noProof/>
@@ -5600,7 +5629,7 @@
             <w:pPr>
               <w:spacing w:after="0"/>
               <w:rPr>
-                <w:rStyle w:val="Strong"/>
+                <w:rStyle w:val="ab"/>
                 <w:rFonts w:ascii="Consolas" w:hAnsi="Consolas"/>
                 <w:b w:val="0"/>
                 <w:noProof/>
@@ -5608,7 +5637,7 @@
             </w:pPr>
             <w:r>
               <w:rPr>
-                <w:rStyle w:val="Strong"/>
+                <w:rStyle w:val="ab"/>
                 <w:rFonts w:ascii="Consolas" w:hAnsi="Consolas"/>
                 <w:b w:val="0"/>
                 <w:noProof/>
@@ -5618,7 +5647,7 @@
             </w:r>
             <w:r>
               <w:rPr>
-                <w:rStyle w:val="Strong"/>
+                <w:rStyle w:val="ab"/>
                 <w:rFonts w:ascii="Consolas" w:hAnsi="Consolas"/>
                 <w:b w:val="0"/>
                 <w:noProof/>
@@ -5627,7 +5656,7 @@
             </w:r>
             <w:r>
               <w:rPr>
-                <w:rStyle w:val="Strong"/>
+                <w:rStyle w:val="ab"/>
                 <w:rFonts w:ascii="Consolas" w:hAnsi="Consolas"/>
                 <w:b w:val="0"/>
                 <w:noProof/>
@@ -5669,7 +5698,7 @@
             </w:pPr>
             <w:r>
               <w:rPr>
-                <w:rStyle w:val="Strong"/>
+                <w:rStyle w:val="ab"/>
                 <w:rFonts w:ascii="Consolas" w:hAnsi="Consolas"/>
                 <w:b w:val="0"/>
                 <w:noProof/>
@@ -5748,7 +5777,7 @@
             <w:pPr>
               <w:spacing w:after="0"/>
               <w:rPr>
-                <w:rStyle w:val="Strong"/>
+                <w:rStyle w:val="ab"/>
                 <w:rFonts w:ascii="Consolas" w:hAnsi="Consolas"/>
                 <w:b w:val="0"/>
                 <w:noProof/>
@@ -5756,7 +5785,7 @@
             </w:pPr>
             <w:r>
               <w:rPr>
-                <w:rStyle w:val="Strong"/>
+                <w:rStyle w:val="ab"/>
                 <w:rFonts w:ascii="Consolas" w:hAnsi="Consolas"/>
                 <w:b w:val="0"/>
                 <w:noProof/>
@@ -5768,7 +5797,7 @@
             <w:pPr>
               <w:spacing w:after="0"/>
               <w:rPr>
-                <w:rStyle w:val="Strong"/>
+                <w:rStyle w:val="ab"/>
                 <w:rFonts w:ascii="Consolas" w:hAnsi="Consolas"/>
                 <w:b w:val="0"/>
                 <w:noProof/>
@@ -5776,7 +5805,7 @@
             </w:pPr>
             <w:r>
               <w:rPr>
-                <w:rStyle w:val="Strong"/>
+                <w:rStyle w:val="ab"/>
                 <w:rFonts w:ascii="Consolas" w:hAnsi="Consolas"/>
                 <w:b w:val="0"/>
                 <w:noProof/>
@@ -5786,7 +5815,7 @@
             </w:r>
             <w:r>
               <w:rPr>
-                <w:rStyle w:val="Strong"/>
+                <w:rStyle w:val="ab"/>
                 <w:rFonts w:ascii="Consolas" w:hAnsi="Consolas"/>
                 <w:b w:val="0"/>
                 <w:noProof/>
@@ -5795,7 +5824,7 @@
             </w:r>
             <w:r>
               <w:rPr>
-                <w:rStyle w:val="Strong"/>
+                <w:rStyle w:val="ab"/>
                 <w:rFonts w:ascii="Consolas" w:hAnsi="Consolas"/>
                 <w:b w:val="0"/>
                 <w:noProof/>
@@ -5805,7 +5834,7 @@
             </w:r>
             <w:r>
               <w:rPr>
-                <w:rStyle w:val="Strong"/>
+                <w:rStyle w:val="ab"/>
                 <w:rFonts w:ascii="Consolas" w:hAnsi="Consolas"/>
                 <w:b w:val="0"/>
                 <w:noProof/>
@@ -5817,7 +5846,7 @@
             <w:pPr>
               <w:spacing w:after="0"/>
               <w:rPr>
-                <w:rStyle w:val="Strong"/>
+                <w:rStyle w:val="ab"/>
                 <w:rFonts w:ascii="Consolas" w:hAnsi="Consolas"/>
                 <w:b w:val="0"/>
                 <w:noProof/>
@@ -5825,7 +5854,7 @@
             </w:pPr>
             <w:r>
               <w:rPr>
-                <w:rStyle w:val="Strong"/>
+                <w:rStyle w:val="ab"/>
                 <w:rFonts w:ascii="Consolas" w:hAnsi="Consolas"/>
                 <w:b w:val="0"/>
                 <w:noProof/>
@@ -5835,7 +5864,7 @@
             </w:r>
             <w:r>
               <w:rPr>
-                <w:rStyle w:val="Strong"/>
+                <w:rStyle w:val="ab"/>
                 <w:rFonts w:ascii="Consolas" w:hAnsi="Consolas"/>
                 <w:b w:val="0"/>
                 <w:noProof/>
@@ -5844,7 +5873,7 @@
             </w:r>
             <w:r>
               <w:rPr>
-                <w:rStyle w:val="Strong"/>
+                <w:rStyle w:val="ab"/>
                 <w:rFonts w:ascii="Consolas" w:hAnsi="Consolas"/>
                 <w:b w:val="0"/>
                 <w:noProof/>
@@ -5854,7 +5883,7 @@
             </w:r>
             <w:r>
               <w:rPr>
-                <w:rStyle w:val="Strong"/>
+                <w:rStyle w:val="ab"/>
                 <w:rFonts w:ascii="Consolas" w:hAnsi="Consolas"/>
                 <w:b w:val="0"/>
                 <w:noProof/>
@@ -5866,7 +5895,7 @@
             <w:pPr>
               <w:spacing w:after="0"/>
               <w:rPr>
-                <w:rStyle w:val="Strong"/>
+                <w:rStyle w:val="ab"/>
                 <w:rFonts w:ascii="Consolas" w:hAnsi="Consolas"/>
                 <w:b w:val="0"/>
                 <w:noProof/>
@@ -5874,7 +5903,7 @@
             </w:pPr>
             <w:r>
               <w:rPr>
-                <w:rStyle w:val="Strong"/>
+                <w:rStyle w:val="ab"/>
                 <w:rFonts w:ascii="Consolas" w:hAnsi="Consolas"/>
                 <w:b w:val="0"/>
                 <w:noProof/>
@@ -5884,7 +5913,7 @@
             </w:r>
             <w:r>
               <w:rPr>
-                <w:rStyle w:val="Strong"/>
+                <w:rStyle w:val="ab"/>
                 <w:rFonts w:ascii="Consolas" w:hAnsi="Consolas"/>
                 <w:b w:val="0"/>
                 <w:noProof/>
@@ -5893,7 +5922,7 @@
             </w:r>
             <w:r>
               <w:rPr>
-                <w:rStyle w:val="Strong"/>
+                <w:rStyle w:val="ab"/>
                 <w:rFonts w:ascii="Consolas" w:hAnsi="Consolas"/>
                 <w:b w:val="0"/>
                 <w:noProof/>
@@ -5903,7 +5932,7 @@
             </w:r>
             <w:r>
               <w:rPr>
-                <w:rStyle w:val="Strong"/>
+                <w:rStyle w:val="ab"/>
                 <w:rFonts w:ascii="Consolas" w:hAnsi="Consolas"/>
                 <w:b w:val="0"/>
                 <w:noProof/>
@@ -5944,7 +5973,7 @@
             </w:pPr>
             <w:r>
               <w:rPr>
-                <w:rStyle w:val="Strong"/>
+                <w:rStyle w:val="ab"/>
                 <w:rFonts w:ascii="Consolas" w:hAnsi="Consolas"/>
                 <w:b w:val="0"/>
                 <w:noProof/>
@@ -5973,7 +6002,7 @@
                 <w:bCs/>
                 <w:noProof/>
               </w:rPr>
-              <w:t xml:space="preserve">1 2 2 3 </w:t>
+              <w:t>1 2 2 3</w:t>
             </w:r>
           </w:p>
           <w:p>
@@ -5991,8 +6020,10 @@
                 <w:bCs/>
                 <w:noProof/>
               </w:rPr>
-              <w:t xml:space="preserve">15 6 6 3 </w:t>
-            </w:r>
+              <w:t>15 6 9 3</w:t>
+            </w:r>
+            <w:bookmarkStart w:id="0" w:name="_GoBack"/>
+            <w:bookmarkEnd w:id="0"/>
           </w:p>
           <w:p>
             <w:pPr>
@@ -6009,7 +6040,7 @@
                 <w:bCs/>
                 <w:noProof/>
               </w:rPr>
-              <w:t>8 9 9 2</w:t>
+              <w:t>8 9 11 2</w:t>
             </w:r>
           </w:p>
         </w:tc>
@@ -6057,7 +6088,7 @@
 <w:ftr xmlns:wpc="http://schemas.microsoft.com/office/word/2010/wordprocessingCanvas" xmlns:cx="http://schemas.microsoft.com/office/drawing/2014/chartex" xmlns:cx1="http://schemas.microsoft.com/office/drawing/2015/9/8/chartex" xmlns:cx2="http://schemas.microsoft.com/office/drawing/2015/10/21/chartex" xmlns:cx3="http://schemas.microsoft.com/office/drawing/2016/5/9/chartex" xmlns:cx4="http://schemas.microsoft.com/office/drawing/2016/5/10/chartex" xmlns:cx5="http://schemas.microsoft.com/office/drawing/2016/5/11/chartex" xmlns:cx6="http://schemas.microsoft.com/office/drawing/2016/5/12/chartex" xmlns:cx7="http://schemas.microsoft.com/office/drawing/2016/5/13/chartex" xmlns:cx8="http://schemas.microsoft.com/office/drawing/2016/5/14/chartex" xmlns:mc="http://schemas.openxmlformats.org/markup-compatibility/2006" xmlns:aink="http://schemas.microsoft.com/office/drawing/2016/ink" xmlns:am3d="http://schemas.microsoft.com/office/drawing/2017/model3d" xmlns:o="urn:schemas-microsoft-com:office:office" xmlns:r="http://schemas.openxmlformats.org/officeDocument/2006/relationships" xmlns:m="http://schemas.openxmlformats.org/officeDocument/2006/math" xmlns:v="urn:schemas-microsoft-com:vml" xmlns:wp14="http://schemas.microsoft.com/office/word/2010/wordprocessingDrawing" xmlns:wp="http://schemas.openxmlformats.org/drawingml/2006/wordprocessingDrawing" xmlns:w10="urn:schemas-microsoft-com:office:word" xmlns:w="http://schemas.openxmlformats.org/wordprocessingml/2006/main" xmlns:w14="http://schemas.microsoft.com/office/word/2010/wordml" xmlns:w15="http://schemas.microsoft.com/office/word/2012/wordml" xmlns:w16cid="http://schemas.microsoft.com/office/word/2016/wordml/cid" xmlns:w16se="http://schemas.microsoft.com/office/word/2015/wordml/symex" xmlns:wpg="http://schemas.microsoft.com/office/word/2010/wordprocessingGroup" xmlns:wpi="http://schemas.microsoft.com/office/word/2010/wordprocessingInk" xmlns:wne="http://schemas.microsoft.com/office/word/2006/wordml" xmlns:wps="http://schemas.microsoft.com/office/word/2010/wordprocessingShape" mc:Ignorable="w14 w15 w16se w16cid wp14">
   <w:p>
     <w:pPr>
-      <w:pStyle w:val="Footer"/>
+      <w:pStyle w:val="a5"/>
     </w:pPr>
     <w:r>
       <w:rPr>
@@ -6268,7 +6299,7 @@
                           <w:hyperlink r:id="rId3" w:history="1">
                             <w:r>
                               <w:rPr>
-                                <w:rStyle w:val="Hyperlink"/>
+                                <w:rStyle w:val="a9"/>
                                 <w:sz w:val="19"/>
                                 <w:szCs w:val="19"/>
                               </w:rPr>
@@ -6285,7 +6316,7 @@
                           <w:hyperlink r:id="rId4" w:history="1">
                             <w:r>
                               <w:rPr>
-                                <w:rStyle w:val="Hyperlink"/>
+                                <w:rStyle w:val="a9"/>
                                 <w:sz w:val="19"/>
                                 <w:szCs w:val="19"/>
                               </w:rPr>
@@ -6321,7 +6352,7 @@
                                 <wp:extent cx="201930" cy="201930"/>
                                 <wp:effectExtent l="0" t="0" r="7620" b="7620"/>
                                 <wp:docPr id="12" name="Picture 12">
-                                  <a:hlinkClick xmlns:a="http://schemas.openxmlformats.org/drawingml/2006/main" r:id="rId1"/>
+                                  <a:hlinkClick xmlns:a="http://schemas.openxmlformats.org/drawingml/2006/main" r:id="rId3"/>
                                 </wp:docPr>
                                 <wp:cNvGraphicFramePr>
                                   <a:graphicFrameLocks xmlns:a="http://schemas.openxmlformats.org/drawingml/2006/main" noChangeAspect="1"/>
@@ -6331,7 +6362,7 @@
                                     <pic:pic xmlns:pic="http://schemas.openxmlformats.org/drawingml/2006/picture">
                                       <pic:nvPicPr>
                                         <pic:cNvPr id="0" name="Picture 19">
-                                          <a:hlinkClick r:id="rId1"/>
+                                          <a:hlinkClick r:id="rId3"/>
                                         </pic:cNvPr>
                                         <pic:cNvPicPr>
                                           <a:picLocks noChangeAspect="1" noChangeArrowheads="1"/>
@@ -7884,7 +7915,7 @@
   </w:p>
   <w:p>
     <w:pPr>
-      <w:pStyle w:val="Footer"/>
+      <w:pStyle w:val="a5"/>
     </w:pPr>
   </w:p>
 </w:ftr>
@@ -7919,7 +7950,7 @@
 <w:hdr xmlns:wpc="http://schemas.microsoft.com/office/word/2010/wordprocessingCanvas" xmlns:cx="http://schemas.microsoft.com/office/drawing/2014/chartex" xmlns:cx1="http://schemas.microsoft.com/office/drawing/2015/9/8/chartex" xmlns:cx2="http://schemas.microsoft.com/office/drawing/2015/10/21/chartex" xmlns:cx3="http://schemas.microsoft.com/office/drawing/2016/5/9/chartex" xmlns:cx4="http://schemas.microsoft.com/office/drawing/2016/5/10/chartex" xmlns:cx5="http://schemas.microsoft.com/office/drawing/2016/5/11/chartex" xmlns:cx6="http://schemas.microsoft.com/office/drawing/2016/5/12/chartex" xmlns:cx7="http://schemas.microsoft.com/office/drawing/2016/5/13/chartex" xmlns:cx8="http://schemas.microsoft.com/office/drawing/2016/5/14/chartex" xmlns:mc="http://schemas.openxmlformats.org/markup-compatibility/2006" xmlns:aink="http://schemas.microsoft.com/office/drawing/2016/ink" xmlns:am3d="http://schemas.microsoft.com/office/drawing/2017/model3d" xmlns:o="urn:schemas-microsoft-com:office:office" xmlns:r="http://schemas.openxmlformats.org/officeDocument/2006/relationships" xmlns:m="http://schemas.openxmlformats.org/officeDocument/2006/math" xmlns:v="urn:schemas-microsoft-com:vml" xmlns:wp14="http://schemas.microsoft.com/office/word/2010/wordprocessingDrawing" xmlns:wp="http://schemas.openxmlformats.org/drawingml/2006/wordprocessingDrawing" xmlns:w10="urn:schemas-microsoft-com:office:word" xmlns:w="http://schemas.openxmlformats.org/wordprocessingml/2006/main" xmlns:w14="http://schemas.microsoft.com/office/word/2010/wordml" xmlns:w15="http://schemas.microsoft.com/office/word/2012/wordml" xmlns:w16cid="http://schemas.microsoft.com/office/word/2016/wordml/cid" xmlns:w16se="http://schemas.microsoft.com/office/word/2015/wordml/symex" xmlns:wpg="http://schemas.microsoft.com/office/word/2010/wordprocessingGroup" xmlns:wpi="http://schemas.microsoft.com/office/word/2010/wordprocessingInk" xmlns:wne="http://schemas.microsoft.com/office/word/2006/wordml" xmlns:wps="http://schemas.microsoft.com/office/word/2010/wordprocessingShape" mc:Ignorable="w14 w15 w16se w16cid wp14">
   <w:p>
     <w:pPr>
-      <w:pStyle w:val="Header"/>
+      <w:pStyle w:val="a3"/>
       <w:ind w:hanging="1134"/>
     </w:pPr>
   </w:p>
@@ -9989,7 +10020,7 @@
     <w:lvl w:ilvl="0" w:tplc="16E6D124">
       <w:start w:val="1"/>
       <w:numFmt w:val="decimal"/>
-      <w:pStyle w:val="Heading2"/>
+      <w:pStyle w:val="2"/>
       <w:lvlText w:val="%1."/>
       <w:lvlJc w:val="left"/>
       <w:pPr>
@@ -12233,7 +12264,7 @@
       </w:pPr>
     </w:pPrDefault>
   </w:docDefaults>
-  <w:latentStyles w:defLockedState="0" w:defUIPriority="99" w:defSemiHidden="0" w:defUnhideWhenUsed="0" w:defQFormat="0" w:count="375">
+  <w:latentStyles w:defLockedState="0" w:defUIPriority="99" w:defSemiHidden="0" w:defUnhideWhenUsed="0" w:defQFormat="0" w:count="377">
     <w:lsdException w:name="Normal" w:uiPriority="0" w:qFormat="1"/>
     <w:lsdException w:name="heading 1" w:uiPriority="9" w:qFormat="1"/>
     <w:lsdException w:name="heading 2" w:semiHidden="1" w:uiPriority="9" w:unhideWhenUsed="1" w:qFormat="1"/>
@@ -12339,7 +12370,6 @@
     <w:lsdException w:name="HTML Sample" w:semiHidden="1" w:unhideWhenUsed="1"/>
     <w:lsdException w:name="HTML Typewriter" w:semiHidden="1" w:unhideWhenUsed="1"/>
     <w:lsdException w:name="HTML Variable" w:semiHidden="1" w:unhideWhenUsed="1"/>
-    <w:lsdException w:name="Normal Table" w:semiHidden="1" w:unhideWhenUsed="1"/>
     <w:lsdException w:name="annotation subject" w:semiHidden="1" w:unhideWhenUsed="1"/>
     <w:lsdException w:name="No List" w:semiHidden="1" w:unhideWhenUsed="1"/>
     <w:lsdException w:name="Outline List 1" w:semiHidden="1" w:unhideWhenUsed="1"/>
@@ -12385,11 +12415,9 @@
     <w:lsdException w:name="Table Subtle 1" w:semiHidden="1" w:unhideWhenUsed="1"/>
     <w:lsdException w:name="Table Subtle 2" w:semiHidden="1" w:unhideWhenUsed="1"/>
     <w:lsdException w:name="Table Web 1" w:semiHidden="1" w:unhideWhenUsed="1"/>
-    <w:lsdException w:name="Table Web 2" w:semiHidden="1" w:unhideWhenUsed="1"/>
     <w:lsdException w:name="Table Web 3" w:semiHidden="1" w:unhideWhenUsed="1"/>
     <w:lsdException w:name="Balloon Text" w:semiHidden="1" w:unhideWhenUsed="1"/>
     <w:lsdException w:name="Table Grid" w:uiPriority="59"/>
-    <w:lsdException w:name="Table Theme" w:semiHidden="1" w:unhideWhenUsed="1"/>
     <w:lsdException w:name="Placeholder Text" w:semiHidden="1"/>
     <w:lsdException w:name="No Spacing" w:uiPriority="1"/>
     <w:lsdException w:name="Light Shading" w:uiPriority="60"/>
@@ -12609,8 +12637,10 @@
     <w:lsdException w:name="Smart Hyperlink" w:semiHidden="1" w:unhideWhenUsed="1"/>
     <w:lsdException w:name="Hashtag" w:semiHidden="1" w:unhideWhenUsed="1"/>
     <w:lsdException w:name="Unresolved Mention" w:semiHidden="1" w:unhideWhenUsed="1"/>
+    <w:lsdException w:name="Smart Link" w:semiHidden="1" w:unhideWhenUsed="1"/>
+    <w:lsdException w:name="Smart Link Error" w:semiHidden="1" w:unhideWhenUsed="1"/>
   </w:latentStyles>
-  <w:style w:type="paragraph" w:default="1" w:styleId="Normal">
+  <w:style w:type="paragraph" w:default="1" w:styleId="a">
     <w:name w:val="Normal"/>
     <w:qFormat/>
     <w:rsid w:val="007C5896"/>
@@ -12618,11 +12648,11 @@
       <w:spacing w:before="80" w:after="120"/>
     </w:pPr>
   </w:style>
-  <w:style w:type="paragraph" w:styleId="Heading1">
+  <w:style w:type="paragraph" w:styleId="1">
     <w:name w:val="heading 1"/>
-    <w:basedOn w:val="Normal"/>
-    <w:next w:val="Normal"/>
-    <w:link w:val="Heading1Char"/>
+    <w:basedOn w:val="a"/>
+    <w:next w:val="a"/>
+    <w:link w:val="10"/>
     <w:uiPriority w:val="9"/>
     <w:qFormat/>
     <w:rsid w:val="009254B7"/>
@@ -12640,11 +12670,11 @@
       <w:szCs w:val="32"/>
     </w:rPr>
   </w:style>
-  <w:style w:type="paragraph" w:styleId="Heading2">
+  <w:style w:type="paragraph" w:styleId="2">
     <w:name w:val="heading 2"/>
-    <w:basedOn w:val="Normal"/>
-    <w:next w:val="Normal"/>
-    <w:link w:val="Heading2Char"/>
+    <w:basedOn w:val="a"/>
+    <w:next w:val="a"/>
+    <w:link w:val="20"/>
     <w:uiPriority w:val="9"/>
     <w:qFormat/>
     <w:rsid w:val="006C3FEB"/>
@@ -12667,11 +12697,11 @@
       <w:szCs w:val="36"/>
     </w:rPr>
   </w:style>
-  <w:style w:type="paragraph" w:styleId="Heading3">
+  <w:style w:type="paragraph" w:styleId="3">
     <w:name w:val="heading 3"/>
-    <w:basedOn w:val="Normal"/>
-    <w:next w:val="Normal"/>
-    <w:link w:val="Heading3Char"/>
+    <w:basedOn w:val="a"/>
+    <w:next w:val="a"/>
+    <w:link w:val="30"/>
     <w:uiPriority w:val="9"/>
     <w:unhideWhenUsed/>
     <w:qFormat/>
@@ -12690,11 +12720,11 @@
       <w:szCs w:val="32"/>
     </w:rPr>
   </w:style>
-  <w:style w:type="paragraph" w:styleId="Heading4">
+  <w:style w:type="paragraph" w:styleId="4">
     <w:name w:val="heading 4"/>
-    <w:basedOn w:val="Normal"/>
-    <w:next w:val="Normal"/>
-    <w:link w:val="Heading4Char"/>
+    <w:basedOn w:val="a"/>
+    <w:next w:val="a"/>
+    <w:link w:val="40"/>
     <w:uiPriority w:val="9"/>
     <w:unhideWhenUsed/>
     <w:qFormat/>
@@ -12713,11 +12743,11 @@
       <w:sz w:val="28"/>
     </w:rPr>
   </w:style>
-  <w:style w:type="paragraph" w:styleId="Heading5">
+  <w:style w:type="paragraph" w:styleId="5">
     <w:name w:val="heading 5"/>
-    <w:basedOn w:val="Normal"/>
-    <w:next w:val="Normal"/>
-    <w:link w:val="Heading5Char"/>
+    <w:basedOn w:val="a"/>
+    <w:next w:val="a"/>
+    <w:link w:val="50"/>
     <w:uiPriority w:val="9"/>
     <w:unhideWhenUsed/>
     <w:qFormat/>
@@ -12734,13 +12764,13 @@
       <w:color w:val="B2500E"/>
     </w:rPr>
   </w:style>
-  <w:style w:type="character" w:default="1" w:styleId="DefaultParagraphFont">
+  <w:style w:type="character" w:default="1" w:styleId="a0">
     <w:name w:val="Default Paragraph Font"/>
     <w:uiPriority w:val="1"/>
     <w:semiHidden/>
     <w:unhideWhenUsed/>
   </w:style>
-  <w:style w:type="table" w:default="1" w:styleId="TableNormal">
+  <w:style w:type="table" w:default="1" w:styleId="a1">
     <w:name w:val="Normal Table"/>
     <w:uiPriority w:val="99"/>
     <w:semiHidden/>
@@ -12755,16 +12785,16 @@
       </w:tblCellMar>
     </w:tblPr>
   </w:style>
-  <w:style w:type="numbering" w:default="1" w:styleId="NoList">
+  <w:style w:type="numbering" w:default="1" w:styleId="a2">
     <w:name w:val="No List"/>
     <w:uiPriority w:val="99"/>
     <w:semiHidden/>
     <w:unhideWhenUsed/>
   </w:style>
-  <w:style w:type="paragraph" w:styleId="Header">
+  <w:style w:type="paragraph" w:styleId="a3">
     <w:name w:val="header"/>
-    <w:basedOn w:val="Normal"/>
-    <w:link w:val="HeaderChar"/>
+    <w:basedOn w:val="a"/>
+    <w:link w:val="a4"/>
     <w:uiPriority w:val="99"/>
     <w:unhideWhenUsed/>
     <w:rsid w:val="008068A2"/>
@@ -12776,17 +12806,17 @@
       <w:spacing w:after="0" w:line="240" w:lineRule="auto"/>
     </w:pPr>
   </w:style>
-  <w:style w:type="character" w:customStyle="1" w:styleId="HeaderChar">
-    <w:name w:val="Header Char"/>
-    <w:basedOn w:val="DefaultParagraphFont"/>
-    <w:link w:val="Header"/>
+  <w:style w:type="character" w:customStyle="1" w:styleId="a4">
+    <w:name w:val="Горен колонтитул Знак"/>
+    <w:basedOn w:val="a0"/>
+    <w:link w:val="a3"/>
     <w:uiPriority w:val="99"/>
     <w:rsid w:val="008068A2"/>
   </w:style>
-  <w:style w:type="paragraph" w:styleId="Footer">
+  <w:style w:type="paragraph" w:styleId="a5">
     <w:name w:val="footer"/>
-    <w:basedOn w:val="Normal"/>
-    <w:link w:val="FooterChar"/>
+    <w:basedOn w:val="a"/>
+    <w:link w:val="a6"/>
     <w:uiPriority w:val="99"/>
     <w:unhideWhenUsed/>
     <w:rsid w:val="008068A2"/>
@@ -12798,17 +12828,17 @@
       <w:spacing w:after="0" w:line="240" w:lineRule="auto"/>
     </w:pPr>
   </w:style>
-  <w:style w:type="character" w:customStyle="1" w:styleId="FooterChar">
-    <w:name w:val="Footer Char"/>
-    <w:basedOn w:val="DefaultParagraphFont"/>
-    <w:link w:val="Footer"/>
+  <w:style w:type="character" w:customStyle="1" w:styleId="a6">
+    <w:name w:val="Долен колонтитул Знак"/>
+    <w:basedOn w:val="a0"/>
+    <w:link w:val="a5"/>
     <w:uiPriority w:val="99"/>
     <w:rsid w:val="008068A2"/>
   </w:style>
-  <w:style w:type="paragraph" w:styleId="BalloonText">
+  <w:style w:type="paragraph" w:styleId="a7">
     <w:name w:val="Balloon Text"/>
-    <w:basedOn w:val="Normal"/>
-    <w:link w:val="BalloonTextChar"/>
+    <w:basedOn w:val="a"/>
+    <w:link w:val="a8"/>
     <w:uiPriority w:val="99"/>
     <w:semiHidden/>
     <w:unhideWhenUsed/>
@@ -12822,10 +12852,10 @@
       <w:szCs w:val="16"/>
     </w:rPr>
   </w:style>
-  <w:style w:type="character" w:customStyle="1" w:styleId="BalloonTextChar">
-    <w:name w:val="Balloon Text Char"/>
-    <w:basedOn w:val="DefaultParagraphFont"/>
-    <w:link w:val="BalloonText"/>
+  <w:style w:type="character" w:customStyle="1" w:styleId="a8">
+    <w:name w:val="Изнесен текст Знак"/>
+    <w:basedOn w:val="a0"/>
+    <w:link w:val="a7"/>
     <w:uiPriority w:val="99"/>
     <w:semiHidden/>
     <w:rsid w:val="00564D7B"/>
@@ -12835,9 +12865,9 @@
       <w:szCs w:val="16"/>
     </w:rPr>
   </w:style>
-  <w:style w:type="character" w:styleId="Hyperlink">
+  <w:style w:type="character" w:styleId="a9">
     <w:name w:val="Hyperlink"/>
-    <w:basedOn w:val="DefaultParagraphFont"/>
+    <w:basedOn w:val="a0"/>
     <w:uiPriority w:val="99"/>
     <w:unhideWhenUsed/>
     <w:rsid w:val="0079324A"/>
@@ -12846,10 +12876,10 @@
       <w:u w:val="single"/>
     </w:rPr>
   </w:style>
-  <w:style w:type="character" w:customStyle="1" w:styleId="Heading1Char">
-    <w:name w:val="Heading 1 Char"/>
-    <w:basedOn w:val="DefaultParagraphFont"/>
-    <w:link w:val="Heading1"/>
+  <w:style w:type="character" w:customStyle="1" w:styleId="10">
+    <w:name w:val="Заглавие 1 Знак"/>
+    <w:basedOn w:val="a0"/>
+    <w:link w:val="1"/>
     <w:uiPriority w:val="9"/>
     <w:rsid w:val="009254B7"/>
     <w:rPr>
@@ -12860,10 +12890,10 @@
       <w:szCs w:val="32"/>
     </w:rPr>
   </w:style>
-  <w:style w:type="character" w:customStyle="1" w:styleId="Heading2Char">
-    <w:name w:val="Heading 2 Char"/>
-    <w:basedOn w:val="DefaultParagraphFont"/>
-    <w:link w:val="Heading2"/>
+  <w:style w:type="character" w:customStyle="1" w:styleId="20">
+    <w:name w:val="Заглавие 2 Знак"/>
+    <w:basedOn w:val="a0"/>
+    <w:link w:val="2"/>
     <w:uiPriority w:val="9"/>
     <w:rsid w:val="006C3FEB"/>
     <w:rPr>
@@ -12875,9 +12905,9 @@
       <w:szCs w:val="36"/>
     </w:rPr>
   </w:style>
-  <w:style w:type="paragraph" w:styleId="NormalWeb">
+  <w:style w:type="paragraph" w:styleId="aa">
     <w:name w:val="Normal (Web)"/>
-    <w:basedOn w:val="Normal"/>
+    <w:basedOn w:val="a"/>
     <w:uiPriority w:val="99"/>
     <w:semiHidden/>
     <w:unhideWhenUsed/>
@@ -12891,10 +12921,10 @@
       <w:szCs w:val="24"/>
     </w:rPr>
   </w:style>
-  <w:style w:type="character" w:styleId="Strong">
+  <w:style w:type="character" w:styleId="ab">
     <w:name w:val="Strong"/>
     <w:aliases w:val="Example Test"/>
-    <w:basedOn w:val="DefaultParagraphFont"/>
+    <w:basedOn w:val="a0"/>
     <w:qFormat/>
     <w:rsid w:val="00524789"/>
     <w:rPr>
@@ -12902,10 +12932,10 @@
       <w:bCs/>
     </w:rPr>
   </w:style>
-  <w:style w:type="character" w:customStyle="1" w:styleId="Heading3Char">
-    <w:name w:val="Heading 3 Char"/>
-    <w:basedOn w:val="DefaultParagraphFont"/>
-    <w:link w:val="Heading3"/>
+  <w:style w:type="character" w:customStyle="1" w:styleId="30">
+    <w:name w:val="Заглавие 3 Знак"/>
+    <w:basedOn w:val="a0"/>
+    <w:link w:val="3"/>
     <w:uiPriority w:val="9"/>
     <w:rsid w:val="008C5930"/>
     <w:rPr>
@@ -12916,10 +12946,10 @@
       <w:szCs w:val="32"/>
     </w:rPr>
   </w:style>
-  <w:style w:type="character" w:customStyle="1" w:styleId="Heading4Char">
-    <w:name w:val="Heading 4 Char"/>
-    <w:basedOn w:val="DefaultParagraphFont"/>
-    <w:link w:val="Heading4"/>
+  <w:style w:type="character" w:customStyle="1" w:styleId="40">
+    <w:name w:val="Заглавие 4 Знак"/>
+    <w:basedOn w:val="a0"/>
+    <w:link w:val="4"/>
     <w:uiPriority w:val="9"/>
     <w:rsid w:val="008C5930"/>
     <w:rPr>
@@ -12930,10 +12960,10 @@
       <w:sz w:val="28"/>
     </w:rPr>
   </w:style>
-  <w:style w:type="paragraph" w:styleId="ListParagraph">
+  <w:style w:type="paragraph" w:styleId="ac">
     <w:name w:val="List Paragraph"/>
-    <w:basedOn w:val="Normal"/>
-    <w:link w:val="ListParagraphChar"/>
+    <w:basedOn w:val="a"/>
+    <w:link w:val="ad"/>
     <w:uiPriority w:val="34"/>
     <w:qFormat/>
     <w:rsid w:val="008617B5"/>
@@ -12942,9 +12972,9 @@
       <w:contextualSpacing/>
     </w:pPr>
   </w:style>
-  <w:style w:type="character" w:styleId="FollowedHyperlink">
+  <w:style w:type="character" w:styleId="ae">
     <w:name w:val="FollowedHyperlink"/>
-    <w:basedOn w:val="DefaultParagraphFont"/>
+    <w:basedOn w:val="a0"/>
     <w:uiPriority w:val="99"/>
     <w:semiHidden/>
     <w:unhideWhenUsed/>
@@ -12954,10 +12984,10 @@
       <w:u w:val="single"/>
     </w:rPr>
   </w:style>
-  <w:style w:type="character" w:customStyle="1" w:styleId="Heading5Char">
-    <w:name w:val="Heading 5 Char"/>
-    <w:basedOn w:val="DefaultParagraphFont"/>
-    <w:link w:val="Heading5"/>
+  <w:style w:type="character" w:customStyle="1" w:styleId="50">
+    <w:name w:val="Заглавие 5 Знак"/>
+    <w:basedOn w:val="a0"/>
+    <w:link w:val="5"/>
     <w:uiPriority w:val="9"/>
     <w:rsid w:val="008C5930"/>
     <w:rPr>
@@ -12968,7 +12998,7 @@
   </w:style>
   <w:style w:type="paragraph" w:customStyle="1" w:styleId="Code">
     <w:name w:val="Code"/>
-    <w:basedOn w:val="Normal"/>
+    <w:basedOn w:val="a"/>
     <w:link w:val="CodeChar"/>
     <w:qFormat/>
     <w:rsid w:val="008063E1"/>
@@ -12980,7 +13010,7 @@
   </w:style>
   <w:style w:type="character" w:customStyle="1" w:styleId="CodeChar">
     <w:name w:val="Code Char"/>
-    <w:basedOn w:val="DefaultParagraphFont"/>
+    <w:basedOn w:val="a0"/>
     <w:link w:val="Code"/>
     <w:rsid w:val="008063E1"/>
     <w:rPr>
@@ -12989,9 +13019,9 @@
       <w:noProof/>
     </w:rPr>
   </w:style>
-  <w:style w:type="table" w:styleId="TableGrid">
+  <w:style w:type="table" w:styleId="af">
     <w:name w:val="Table Grid"/>
-    <w:basedOn w:val="TableNormal"/>
+    <w:basedOn w:val="a1"/>
     <w:uiPriority w:val="59"/>
     <w:rsid w:val="00CD2B0A"/>
     <w:pPr>
@@ -13008,18 +13038,18 @@
       </w:tblBorders>
     </w:tblPr>
   </w:style>
-  <w:style w:type="character" w:customStyle="1" w:styleId="ListParagraphChar">
-    <w:name w:val="List Paragraph Char"/>
-    <w:basedOn w:val="DefaultParagraphFont"/>
-    <w:link w:val="ListParagraph"/>
+  <w:style w:type="character" w:customStyle="1" w:styleId="ad">
+    <w:name w:val="Списък на абзаци Знак"/>
+    <w:basedOn w:val="a0"/>
+    <w:link w:val="ac"/>
     <w:uiPriority w:val="34"/>
     <w:locked/>
     <w:rsid w:val="00F25A9E"/>
   </w:style>
   <w:style w:type="table" w:customStyle="1" w:styleId="TableGrid1">
     <w:name w:val="Table Grid1"/>
-    <w:basedOn w:val="TableNormal"/>
-    <w:next w:val="TableGrid"/>
+    <w:basedOn w:val="a1"/>
+    <w:next w:val="af"/>
     <w:uiPriority w:val="59"/>
     <w:rsid w:val="0060417E"/>
     <w:pPr>
@@ -13038,8 +13068,8 @@
   </w:style>
   <w:style w:type="table" w:customStyle="1" w:styleId="TableGrid2">
     <w:name w:val="Table Grid2"/>
-    <w:basedOn w:val="TableNormal"/>
-    <w:next w:val="TableGrid"/>
+    <w:basedOn w:val="a1"/>
+    <w:next w:val="af"/>
     <w:uiPriority w:val="59"/>
     <w:rsid w:val="00632F64"/>
     <w:pPr>
@@ -13059,10 +13089,10 @@
       </w:tblBorders>
     </w:tblPr>
   </w:style>
-  <w:style w:type="paragraph" w:styleId="HTMLPreformatted">
+  <w:style w:type="paragraph" w:styleId="HTML">
     <w:name w:val="HTML Preformatted"/>
-    <w:basedOn w:val="Normal"/>
-    <w:link w:val="HTMLPreformattedChar"/>
+    <w:basedOn w:val="a"/>
+    <w:link w:val="HTML0"/>
     <w:uiPriority w:val="99"/>
     <w:semiHidden/>
     <w:unhideWhenUsed/>
@@ -13095,10 +13125,10 @@
       <w:lang w:val="bg-BG" w:eastAsia="bg-BG"/>
     </w:rPr>
   </w:style>
-  <w:style w:type="character" w:customStyle="1" w:styleId="HTMLPreformattedChar">
-    <w:name w:val="HTML Preformatted Char"/>
-    <w:basedOn w:val="DefaultParagraphFont"/>
-    <w:link w:val="HTMLPreformatted"/>
+  <w:style w:type="character" w:customStyle="1" w:styleId="HTML0">
+    <w:name w:val="HTML стандартен Знак"/>
+    <w:basedOn w:val="a0"/>
+    <w:link w:val="HTML"/>
     <w:uiPriority w:val="99"/>
     <w:semiHidden/>
     <w:rsid w:val="00E651BC"/>
@@ -13109,10 +13139,10 @@
       <w:lang w:val="bg-BG" w:eastAsia="bg-BG"/>
     </w:rPr>
   </w:style>
-  <w:style w:type="paragraph" w:styleId="TOC1">
+  <w:style w:type="paragraph" w:styleId="11">
     <w:name w:val="toc 1"/>
-    <w:basedOn w:val="Normal"/>
-    <w:next w:val="Normal"/>
+    <w:basedOn w:val="a"/>
+    <w:next w:val="a"/>
     <w:autoRedefine/>
     <w:uiPriority w:val="39"/>
     <w:unhideWhenUsed/>
@@ -13121,10 +13151,10 @@
       <w:spacing w:after="100"/>
     </w:pPr>
   </w:style>
-  <w:style w:type="paragraph" w:styleId="TOC2">
+  <w:style w:type="paragraph" w:styleId="21">
     <w:name w:val="toc 2"/>
-    <w:basedOn w:val="Normal"/>
-    <w:next w:val="Normal"/>
+    <w:basedOn w:val="a"/>
+    <w:next w:val="a"/>
     <w:autoRedefine/>
     <w:uiPriority w:val="39"/>
     <w:unhideWhenUsed/>
@@ -13134,10 +13164,10 @@
       <w:ind w:left="220"/>
     </w:pPr>
   </w:style>
-  <w:style w:type="paragraph" w:styleId="TOC3">
+  <w:style w:type="paragraph" w:styleId="31">
     <w:name w:val="toc 3"/>
-    <w:basedOn w:val="Normal"/>
-    <w:next w:val="Normal"/>
+    <w:basedOn w:val="a"/>
+    <w:next w:val="a"/>
     <w:autoRedefine/>
     <w:uiPriority w:val="39"/>
     <w:unhideWhenUsed/>
@@ -13147,9 +13177,9 @@
       <w:ind w:left="440"/>
     </w:pPr>
   </w:style>
-  <w:style w:type="character" w:styleId="CommentReference">
+  <w:style w:type="character" w:styleId="af0">
     <w:name w:val="annotation reference"/>
-    <w:basedOn w:val="DefaultParagraphFont"/>
+    <w:basedOn w:val="a0"/>
     <w:uiPriority w:val="99"/>
     <w:semiHidden/>
     <w:unhideWhenUsed/>
@@ -13159,10 +13189,10 @@
       <w:szCs w:val="16"/>
     </w:rPr>
   </w:style>
-  <w:style w:type="paragraph" w:styleId="CommentText">
+  <w:style w:type="paragraph" w:styleId="af1">
     <w:name w:val="annotation text"/>
-    <w:basedOn w:val="Normal"/>
-    <w:link w:val="CommentTextChar"/>
+    <w:basedOn w:val="a"/>
+    <w:link w:val="af2"/>
     <w:uiPriority w:val="99"/>
     <w:semiHidden/>
     <w:unhideWhenUsed/>
@@ -13175,10 +13205,10 @@
       <w:szCs w:val="20"/>
     </w:rPr>
   </w:style>
-  <w:style w:type="character" w:customStyle="1" w:styleId="CommentTextChar">
-    <w:name w:val="Comment Text Char"/>
-    <w:basedOn w:val="DefaultParagraphFont"/>
-    <w:link w:val="CommentText"/>
+  <w:style w:type="character" w:customStyle="1" w:styleId="af2">
+    <w:name w:val="Текст на коментар Знак"/>
+    <w:basedOn w:val="a0"/>
+    <w:link w:val="af1"/>
     <w:uiPriority w:val="99"/>
     <w:semiHidden/>
     <w:rsid w:val="006A6D2C"/>
@@ -13187,11 +13217,11 @@
       <w:szCs w:val="20"/>
     </w:rPr>
   </w:style>
-  <w:style w:type="paragraph" w:styleId="CommentSubject">
+  <w:style w:type="paragraph" w:styleId="af3">
     <w:name w:val="annotation subject"/>
-    <w:basedOn w:val="CommentText"/>
-    <w:next w:val="CommentText"/>
-    <w:link w:val="CommentSubjectChar"/>
+    <w:basedOn w:val="af1"/>
+    <w:next w:val="af1"/>
+    <w:link w:val="af4"/>
     <w:uiPriority w:val="99"/>
     <w:semiHidden/>
     <w:unhideWhenUsed/>
@@ -13201,10 +13231,10 @@
       <w:bCs/>
     </w:rPr>
   </w:style>
-  <w:style w:type="character" w:customStyle="1" w:styleId="CommentSubjectChar">
-    <w:name w:val="Comment Subject Char"/>
-    <w:basedOn w:val="CommentTextChar"/>
-    <w:link w:val="CommentSubject"/>
+  <w:style w:type="character" w:customStyle="1" w:styleId="af4">
+    <w:name w:val="Предмет на коментар Знак"/>
+    <w:basedOn w:val="af2"/>
+    <w:link w:val="af3"/>
     <w:uiPriority w:val="99"/>
     <w:semiHidden/>
     <w:rsid w:val="006A6D2C"/>
@@ -13217,7 +13247,7 @@
   </w:style>
   <w:style w:type="character" w:customStyle="1" w:styleId="InternetLink">
     <w:name w:val="Internet Link"/>
-    <w:basedOn w:val="DefaultParagraphFont"/>
+    <w:basedOn w:val="a0"/>
     <w:uiPriority w:val="99"/>
     <w:unhideWhenUsed/>
     <w:rsid w:val="00A962F2"/>
@@ -13228,8 +13258,8 @@
   </w:style>
   <w:style w:type="table" w:customStyle="1" w:styleId="TableGrid3">
     <w:name w:val="Table Grid3"/>
-    <w:basedOn w:val="TableNormal"/>
-    <w:next w:val="TableGrid"/>
+    <w:basedOn w:val="a1"/>
+    <w:next w:val="af"/>
     <w:uiPriority w:val="59"/>
     <w:rsid w:val="00BA2869"/>
     <w:pPr>
@@ -13248,8 +13278,8 @@
   </w:style>
   <w:style w:type="table" w:customStyle="1" w:styleId="TableGrid4">
     <w:name w:val="Table Grid4"/>
-    <w:basedOn w:val="TableNormal"/>
-    <w:next w:val="TableGrid"/>
+    <w:basedOn w:val="a1"/>
+    <w:next w:val="af"/>
     <w:uiPriority w:val="59"/>
     <w:rsid w:val="00BA2869"/>
     <w:pPr>
@@ -13559,7 +13589,7 @@
 </file>
 
 <file path=customXml/itemProps1.xml><?xml version="1.0" encoding="utf-8"?>
-<ds:datastoreItem xmlns:ds="http://schemas.openxmlformats.org/officeDocument/2006/customXml" ds:itemID="{D2A078C8-A3E7-4B33-A3F0-D832E50FDAC6}">
+<ds:datastoreItem xmlns:ds="http://schemas.openxmlformats.org/officeDocument/2006/customXml" ds:itemID="{0CC45841-5112-43AB-A1B0-5E56F392DD3B}">
   <ds:schemaRefs>
     <ds:schemaRef ds:uri="http://schemas.openxmlformats.org/officeDocument/2006/bibliography"/>
   </ds:schemaRefs>

</xml_diff>